<commit_message>
added Milestone 0 and 1 documentation
</commit_message>
<xml_diff>
--- a/Documentation/Milestone 1.docx
+++ b/Documentation/Milestone 1.docx
@@ -11,6 +11,8 @@
           <w:szCs w:val="28"/>
         </w:rPr>
       </w:pPr>
+      <w:bookmarkStart w:id="0" w:name="_GoBack"/>
+      <w:bookmarkEnd w:id="0"/>
       <w:r>
         <w:rPr>
           <w:sz w:val="28"/>
@@ -296,7 +298,7 @@
                 <w:szCs w:val="28"/>
               </w:rPr>
             </w:pPr>
-            <w:hyperlink r:id="rId7">
+            <w:hyperlink r:id="rId4">
               <w:r>
                 <w:rPr>
                   <w:color w:val="1155CC"/>
@@ -384,7 +386,7 @@
                 <w:szCs w:val="28"/>
               </w:rPr>
             </w:pPr>
-            <w:hyperlink r:id="rId8">
+            <w:hyperlink r:id="rId5">
               <w:r>
                 <w:rPr>
                   <w:color w:val="1155CC"/>
@@ -472,7 +474,7 @@
                 <w:szCs w:val="28"/>
               </w:rPr>
             </w:pPr>
-            <w:hyperlink r:id="rId9">
+            <w:hyperlink r:id="rId6">
               <w:r>
                 <w:rPr>
                   <w:color w:val="1155CC"/>
@@ -560,7 +562,7 @@
                 <w:szCs w:val="28"/>
               </w:rPr>
             </w:pPr>
-            <w:hyperlink r:id="rId10">
+            <w:hyperlink r:id="rId7">
               <w:r>
                 <w:rPr>
                   <w:color w:val="1155CC"/>
@@ -882,6 +884,119 @@
           </w:p>
         </w:tc>
       </w:tr>
+      <w:tr>
+        <w:trPr>
+          <w:jc w:val="center"/>
+        </w:trPr>
+        <w:tc>
+          <w:tcPr>
+            <w:tcW w:w="915" w:type="dxa"/>
+            <w:shd w:val="clear" w:color="auto" w:fill="auto"/>
+            <w:tcMar>
+              <w:top w:w="100" w:type="dxa"/>
+              <w:left w:w="100" w:type="dxa"/>
+              <w:bottom w:w="100" w:type="dxa"/>
+              <w:right w:w="100" w:type="dxa"/>
+            </w:tcMar>
+          </w:tcPr>
+          <w:p>
+            <w:pPr>
+              <w:widowControl w:val="0"/>
+              <w:pBdr>
+                <w:top w:val="nil"/>
+                <w:left w:val="nil"/>
+                <w:bottom w:val="nil"/>
+                <w:right w:val="nil"/>
+                <w:between w:val="nil"/>
+              </w:pBdr>
+              <w:spacing w:line="240" w:lineRule="auto"/>
+              <w:rPr>
+                <w:sz w:val="28"/>
+                <w:szCs w:val="28"/>
+              </w:rPr>
+            </w:pPr>
+            <w:r>
+              <w:rPr>
+                <w:sz w:val="28"/>
+                <w:szCs w:val="28"/>
+              </w:rPr>
+              <w:t>1.1</w:t>
+            </w:r>
+          </w:p>
+        </w:tc>
+        <w:tc>
+          <w:tcPr>
+            <w:tcW w:w="6240" w:type="dxa"/>
+            <w:shd w:val="clear" w:color="auto" w:fill="auto"/>
+            <w:tcMar>
+              <w:top w:w="100" w:type="dxa"/>
+              <w:left w:w="100" w:type="dxa"/>
+              <w:bottom w:w="100" w:type="dxa"/>
+              <w:right w:w="100" w:type="dxa"/>
+            </w:tcMar>
+          </w:tcPr>
+          <w:p>
+            <w:pPr>
+              <w:widowControl w:val="0"/>
+              <w:pBdr>
+                <w:top w:val="nil"/>
+                <w:left w:val="nil"/>
+                <w:bottom w:val="nil"/>
+                <w:right w:val="nil"/>
+                <w:between w:val="nil"/>
+              </w:pBdr>
+              <w:spacing w:line="240" w:lineRule="auto"/>
+              <w:rPr>
+                <w:sz w:val="28"/>
+                <w:szCs w:val="28"/>
+              </w:rPr>
+            </w:pPr>
+            <w:r>
+              <w:rPr>
+                <w:sz w:val="28"/>
+                <w:szCs w:val="28"/>
+              </w:rPr>
+              <w:t>Updated functional requirements</w:t>
+            </w:r>
+          </w:p>
+        </w:tc>
+        <w:tc>
+          <w:tcPr>
+            <w:tcW w:w="2205" w:type="dxa"/>
+            <w:shd w:val="clear" w:color="auto" w:fill="auto"/>
+            <w:tcMar>
+              <w:top w:w="100" w:type="dxa"/>
+              <w:left w:w="100" w:type="dxa"/>
+              <w:bottom w:w="100" w:type="dxa"/>
+              <w:right w:w="100" w:type="dxa"/>
+            </w:tcMar>
+          </w:tcPr>
+          <w:p>
+            <w:pPr>
+              <w:widowControl w:val="0"/>
+              <w:pBdr>
+                <w:top w:val="nil"/>
+                <w:left w:val="nil"/>
+                <w:bottom w:val="nil"/>
+                <w:right w:val="nil"/>
+                <w:between w:val="nil"/>
+              </w:pBdr>
+              <w:spacing w:line="240" w:lineRule="auto"/>
+              <w:rPr>
+                <w:sz w:val="28"/>
+                <w:szCs w:val="28"/>
+              </w:rPr>
+            </w:pPr>
+            <w:r>
+              <w:rPr>
+                <w:sz w:val="28"/>
+                <w:szCs w:val="28"/>
+              </w:rPr>
+              <w:t>09/28/2019</w:t>
+            </w:r>
+          </w:p>
+        </w:tc>
+      </w:tr>
     </w:tbl>
     <w:p>
       <w:pPr>
@@ -892,8 +1007,8 @@
           <w:b/>
         </w:rPr>
       </w:pPr>
-      <w:bookmarkStart w:id="0" w:name="_11spl84ljik3" w:colFirst="0" w:colLast="0"/>
-      <w:bookmarkEnd w:id="0"/>
+      <w:bookmarkStart w:id="1" w:name="_11spl84ljik3" w:colFirst="0" w:colLast="0"/>
+      <w:bookmarkEnd w:id="1"/>
       <w:r>
         <w:br w:type="page"/>
       </w:r>
@@ -904,8 +1019,8 @@
         <w:spacing w:line="480" w:lineRule="auto"/>
         <w:jc w:val="center"/>
       </w:pPr>
-      <w:bookmarkStart w:id="1" w:name="_m7u5z91d1r7z" w:colFirst="0" w:colLast="0"/>
-      <w:bookmarkEnd w:id="1"/>
+      <w:bookmarkStart w:id="2" w:name="_m7u5z91d1r7z" w:colFirst="0" w:colLast="0"/>
+      <w:bookmarkEnd w:id="2"/>
       <w:r>
         <w:rPr>
           <w:b/>
@@ -920,13 +1035,13 @@
         <w:ind w:firstLine="720"/>
       </w:pPr>
       <w:r>
-        <w:t>Campus Live is a new simplistic way for students and administration can easily communicate with each other regarding issues around campus. College campuses tend to be very large and hard to maintain. Hiring maintenance crews to continuous</w:t>
-      </w:r>
-      <w:r>
-        <w:t>ly perform checks would not be cost effective or fully accommodate the students who go to class every day or sit in the library for hours studying. The goal for Campus Live is to close the gap for students to easily provide feedback to administration about</w:t>
-      </w:r>
-      <w:r>
-        <w:t xml:space="preserve"> the condition of the campus.</w:t>
+        <w:t xml:space="preserve">Campus Live </w:t>
+      </w:r>
+      <w:r>
+        <w:t>is a new simplistic way for students and administration can easily communicate with each other regarding issues around campus. College campuses tend to be very large and hard to maintain. Hiring maintenance crews to continuously perform checks would not be</w:t>
+      </w:r>
+      <w:r>
+        <w:t xml:space="preserve"> cost effective or fully accommodate the students who go to class every day or sit in the library for hours studying. The goal for Campus Live is to close the gap for students to easily provide feedback to administration about the condition of the campus.</w:t>
       </w:r>
     </w:p>
     <w:p>
@@ -989,8 +1104,8 @@
           <w:b/>
         </w:rPr>
       </w:pPr>
-      <w:bookmarkStart w:id="2" w:name="_1yg9nz56a63p" w:colFirst="0" w:colLast="0"/>
-      <w:bookmarkEnd w:id="2"/>
+      <w:bookmarkStart w:id="3" w:name="_1yg9nz56a63p" w:colFirst="0" w:colLast="0"/>
+      <w:bookmarkEnd w:id="3"/>
       <w:r>
         <w:br w:type="page"/>
       </w:r>
@@ -1004,8 +1119,8 @@
           <w:b/>
         </w:rPr>
       </w:pPr>
-      <w:bookmarkStart w:id="3" w:name="_axsccfhv36h1" w:colFirst="0" w:colLast="0"/>
-      <w:bookmarkEnd w:id="3"/>
+      <w:bookmarkStart w:id="4" w:name="_axsccfhv36h1" w:colFirst="0" w:colLast="0"/>
+      <w:bookmarkEnd w:id="4"/>
       <w:r>
         <w:rPr>
           <w:b/>
@@ -1823,8 +1938,8 @@
         <w:spacing w:line="480" w:lineRule="auto"/>
         <w:jc w:val="center"/>
       </w:pPr>
-      <w:bookmarkStart w:id="4" w:name="_arpclxvc7txa" w:colFirst="0" w:colLast="0"/>
-      <w:bookmarkEnd w:id="4"/>
+      <w:bookmarkStart w:id="5" w:name="_arpclxvc7txa" w:colFirst="0" w:colLast="0"/>
+      <w:bookmarkEnd w:id="5"/>
       <w:r>
         <w:rPr>
           <w:b/>
@@ -2231,10 +2346,7 @@
               <w:spacing w:line="240" w:lineRule="auto"/>
             </w:pPr>
             <w:r>
-              <w:t>An image file which may be attached to issue and event system e</w:t>
-            </w:r>
-            <w:r>
-              <w:t>ntries and comments.</w:t>
+              <w:t>An image file which may be attached to issue and event system entries and comments.</w:t>
             </w:r>
           </w:p>
         </w:tc>
@@ -2330,10 +2442,10 @@
             </w:r>
             <w:proofErr w:type="gramEnd"/>
             <w:r>
-              <w:t xml:space="preserve"> Progress, On Hold, Additional Information Needed, and Resolved. For events, the possible values are Upcoming, Canceled, and </w:t>
-            </w:r>
-            <w:r>
-              <w:t>Completed.</w:t>
+              <w:t xml:space="preserve"> Progress, On Hold, Additional Information Needed, and Reso</w:t>
+            </w:r>
+            <w:r>
+              <w:t>lved. For events, the possible values are Upcoming, Canceled, and Completed.</w:t>
             </w:r>
           </w:p>
         </w:tc>
@@ -2449,7 +2561,10 @@
               <w:spacing w:line="240" w:lineRule="auto"/>
             </w:pPr>
             <w:r>
-              <w:t>A system user-type belonging to individuals at the University who have complete control over the configuration and operation of the system.</w:t>
+              <w:t>A system user-type belonging to individuals at the University who have complete control</w:t>
+            </w:r>
+            <w:r>
+              <w:t xml:space="preserve"> over the configuration and operation of the system.</w:t>
             </w:r>
           </w:p>
         </w:tc>
@@ -2519,8 +2634,8 @@
         <w:spacing w:line="480" w:lineRule="auto"/>
         <w:jc w:val="center"/>
       </w:pPr>
-      <w:bookmarkStart w:id="5" w:name="_rdkzi1ocri7l" w:colFirst="0" w:colLast="0"/>
-      <w:bookmarkEnd w:id="5"/>
+      <w:bookmarkStart w:id="6" w:name="_rdkzi1ocri7l" w:colFirst="0" w:colLast="0"/>
+      <w:bookmarkEnd w:id="6"/>
       <w:r>
         <w:rPr>
           <w:b/>
@@ -2535,13 +2650,15 @@
       </w:pPr>
       <w:r>
         <w:tab/>
-        <w:t>Campus Live serves to primary purposes: to provide a means for reporting maintenance issues on campus, and to provide a means for communicating upcoming events to the University community, i</w:t>
-      </w:r>
-      <w:r>
-        <w:t>ncluding students, faculty, and staff. Both general aspects of the application can be accessed by all students, faculty, and staff, as users of the application. However, each user’s specific ability to view or edit information about issues or events may be</w:t>
-      </w:r>
-      <w:r>
-        <w:t xml:space="preserve"> limited by his or her role in the system. Main use cases of the application are explained below.</w:t>
+      </w:r>
+      <w:r>
+        <w:t>Campus Live serves to primary purposes: to provide a means for reporting maintenance issues on campus, and to provide a means for communicating upcoming events to the University community, including students, faculty, and staff. Both general aspects of the</w:t>
+      </w:r>
+      <w:r>
+        <w:t xml:space="preserve"> application can be accessed by all students, faculty, and staff, as users of the application. However, each user’s specific ability to view or edit information about issues or events may be limited by his or her role in the system. Main use cases of the a</w:t>
+      </w:r>
+      <w:r>
+        <w:t>pplication are explained below.</w:t>
       </w:r>
     </w:p>
     <w:p>
@@ -2555,8 +2672,8 @@
           <w:szCs w:val="24"/>
         </w:rPr>
       </w:pPr>
-      <w:bookmarkStart w:id="6" w:name="_5orh2zjtqo7l" w:colFirst="0" w:colLast="0"/>
-      <w:bookmarkEnd w:id="6"/>
+      <w:bookmarkStart w:id="7" w:name="_5orh2zjtqo7l" w:colFirst="0" w:colLast="0"/>
+      <w:bookmarkEnd w:id="7"/>
       <w:r>
         <w:rPr>
           <w:b/>
@@ -2571,13 +2688,13 @@
         <w:spacing w:line="480" w:lineRule="auto"/>
       </w:pPr>
       <w:r>
-        <w:t>A student logs on to the Campus Live service to report a problem. The student selects the option that says “Report a Campus Probl</w:t>
-      </w:r>
-      <w:r>
-        <w:t>em” from the menu. The student is taken to the “Report a Problem” page. On this page, the student types a textual representation of the problem, including its location on campus. The student then selects a button to upload an image of the problem. The stud</w:t>
-      </w:r>
-      <w:r>
-        <w:t>ent selects the image from their device. The student then selects a button to submit their report.</w:t>
+        <w:t xml:space="preserve">A student logs on to the Campus Live service to report a problem. The student selects the option that says “Report a Campus Problem” from the menu. The student is taken to the “Report a Problem” </w:t>
+      </w:r>
+      <w:r>
+        <w:t xml:space="preserve">page. On this page, the student types a textual representation of the problem, including its location on campus. The student then selects a button to upload an image of the problem. The student selects the image from their device. The student then selects </w:t>
+      </w:r>
+      <w:r>
+        <w:t>a button to submit their report.</w:t>
       </w:r>
     </w:p>
     <w:p>
@@ -2586,8 +2703,8 @@
         <w:spacing w:line="480" w:lineRule="auto"/>
         <w:jc w:val="center"/>
       </w:pPr>
-      <w:bookmarkStart w:id="7" w:name="_7t1znumcjx65" w:colFirst="0" w:colLast="0"/>
-      <w:bookmarkEnd w:id="7"/>
+      <w:bookmarkStart w:id="8" w:name="_7t1znumcjx65" w:colFirst="0" w:colLast="0"/>
+      <w:bookmarkEnd w:id="8"/>
       <w:r>
         <w:rPr>
           <w:b/>
@@ -2602,13 +2719,13 @@
         <w:spacing w:line="480" w:lineRule="auto"/>
       </w:pPr>
       <w:r>
-        <w:t>A student identifies a problem on campus. The student logs on to the Campus Live service, with the intention of seeing if the p</w:t>
-      </w:r>
-      <w:r>
-        <w:t>roblem has already been reported. The student selects the option that says “View Reported Problems” from the menu. The student is taken to the “View Problems” page. On this page, the student is presented with a list of problems that have already been repor</w:t>
-      </w:r>
-      <w:r>
-        <w:t>ted. The student selects the link to the problem that seems most like the problem he or she has identified. The student confirms the problem that he or she identified has already been reported, using the textual description and photo.</w:t>
+        <w:t>A student identifies a problem on campus. The student logs on to the Campus Live service, with the intention of seeing if the problem has already been reported. The student selects the option t</w:t>
+      </w:r>
+      <w:r>
+        <w:t>hat says “View Reported Problems” from the menu. The student is taken to the “View Problems” page. On this page, the student is presented with a list of problems that have already been reported. The student selects the link to the problem that seems most l</w:t>
+      </w:r>
+      <w:r>
+        <w:t>ike the problem he or she has identified. The student confirms the problem that he or she identified has already been reported, using the textual description and photo.</w:t>
       </w:r>
     </w:p>
     <w:p>
@@ -2622,8 +2739,8 @@
           <w:szCs w:val="24"/>
         </w:rPr>
       </w:pPr>
-      <w:bookmarkStart w:id="8" w:name="_411tsmislut8" w:colFirst="0" w:colLast="0"/>
-      <w:bookmarkEnd w:id="8"/>
+      <w:bookmarkStart w:id="9" w:name="_411tsmislut8" w:colFirst="0" w:colLast="0"/>
+      <w:bookmarkEnd w:id="9"/>
       <w:r>
         <w:rPr>
           <w:b/>
@@ -2631,15 +2748,7 @@
           <w:szCs w:val="24"/>
         </w:rPr>
         <w:lastRenderedPageBreak/>
-        <w:t>Use Case #3: Check th</w:t>
-      </w:r>
-      <w:r>
-        <w:rPr>
-          <w:b/>
-          <w:sz w:val="24"/>
-          <w:szCs w:val="24"/>
-        </w:rPr>
-        <w:t>e Status of an Issue</w:t>
+        <w:t>Use Case #3: Check the Status of an Issue</w:t>
       </w:r>
     </w:p>
     <w:p>
@@ -2683,8 +2792,8 @@
           <w:szCs w:val="24"/>
         </w:rPr>
       </w:pPr>
-      <w:bookmarkStart w:id="9" w:name="_5dgv482mf2g7" w:colFirst="0" w:colLast="0"/>
-      <w:bookmarkEnd w:id="9"/>
+      <w:bookmarkStart w:id="10" w:name="_5dgv482mf2g7" w:colFirst="0" w:colLast="0"/>
+      <w:bookmarkEnd w:id="10"/>
       <w:r>
         <w:rPr>
           <w:b/>
@@ -2735,8 +2844,8 @@
           <w:szCs w:val="24"/>
         </w:rPr>
       </w:pPr>
-      <w:bookmarkStart w:id="10" w:name="_nzqtsa4gjuh1" w:colFirst="0" w:colLast="0"/>
-      <w:bookmarkEnd w:id="10"/>
+      <w:bookmarkStart w:id="11" w:name="_nzqtsa4gjuh1" w:colFirst="0" w:colLast="0"/>
+      <w:bookmarkEnd w:id="11"/>
       <w:r>
         <w:rPr>
           <w:b/>
@@ -2766,8 +2875,8 @@
         <w:spacing w:line="480" w:lineRule="auto"/>
         <w:jc w:val="center"/>
       </w:pPr>
-      <w:bookmarkStart w:id="11" w:name="_tkbyow7dooz3" w:colFirst="0" w:colLast="0"/>
-      <w:bookmarkEnd w:id="11"/>
+      <w:bookmarkStart w:id="12" w:name="_tkbyow7dooz3" w:colFirst="0" w:colLast="0"/>
+      <w:bookmarkEnd w:id="12"/>
       <w:r>
         <w:rPr>
           <w:b/>
@@ -3150,10 +3259,7 @@
               <w:spacing w:line="240" w:lineRule="auto"/>
             </w:pPr>
             <w:r>
-              <w:t>Faculty/Staff, Maintenance, and System Administra</w:t>
-            </w:r>
-            <w:r>
-              <w:t>tors shall be allowed to view and edit existing entries.</w:t>
+              <w:t>Faculty/Staff, Maintenance, and System Administrators shall be allowed to view and edit existing entries.</w:t>
             </w:r>
           </w:p>
         </w:tc>
@@ -3183,7 +3289,7 @@
               <w:spacing w:line="240" w:lineRule="auto"/>
             </w:pPr>
             <w:r>
-              <w:t>6</w:t>
+              <w:t>7</w:t>
             </w:r>
           </w:p>
         </w:tc>
@@ -3211,7 +3317,7 @@
               <w:spacing w:line="240" w:lineRule="auto"/>
             </w:pPr>
             <w:r>
-              <w:t>Each comment, entry, photo, and user shall have an ID number by which it is uniquely identified. The ID number shall be assigned automatically by the system.</w:t>
+              <w:t>Only system administrators shall be allowed to add or modify system users.</w:t>
             </w:r>
           </w:p>
         </w:tc>
@@ -3241,7 +3347,7 @@
               <w:spacing w:line="240" w:lineRule="auto"/>
             </w:pPr>
             <w:r>
-              <w:t>7</w:t>
+              <w:t>9</w:t>
             </w:r>
           </w:p>
         </w:tc>
@@ -3269,7 +3375,7 @@
               <w:spacing w:line="240" w:lineRule="auto"/>
             </w:pPr>
             <w:r>
-              <w:t>Only system administrators shall be allowed to add or modify system users.</w:t>
+              <w:t>The system shall not permit issue entries which have been closed (resolved) for at least 30 days to be re-opened.</w:t>
             </w:r>
           </w:p>
         </w:tc>
@@ -3299,7 +3405,7 @@
               <w:spacing w:line="240" w:lineRule="auto"/>
             </w:pPr>
             <w:r>
-              <w:t>8</w:t>
+              <w:t>10</w:t>
             </w:r>
           </w:p>
         </w:tc>
@@ -3327,10 +3433,10 @@
               <w:spacing w:line="240" w:lineRule="auto"/>
             </w:pPr>
             <w:r>
-              <w:t>Each comment, ent</w:t>
-            </w:r>
-            <w:r>
-              <w:t>ry, photo, and user shall have recorded the date and time the entity was added to the system, and the ID number of the user who added the entity to the system.</w:t>
+              <w:t>A history of all edits made to comments, entries, photos, an</w:t>
+            </w:r>
+            <w:r>
+              <w:t>d users shall be recorded and available to System Administrators.</w:t>
             </w:r>
           </w:p>
         </w:tc>
@@ -3360,7 +3466,7 @@
               <w:spacing w:line="240" w:lineRule="auto"/>
             </w:pPr>
             <w:r>
-              <w:t>9</w:t>
+              <w:t>11</w:t>
             </w:r>
           </w:p>
         </w:tc>
@@ -3388,10 +3494,7 @@
               <w:spacing w:line="240" w:lineRule="auto"/>
             </w:pPr>
             <w:r>
-              <w:t>The system shall not permit issue entries which have been closed (resolved) for at least 30 d</w:t>
-            </w:r>
-            <w:r>
-              <w:t>ays to be re-opened.</w:t>
+              <w:t>Each system entry shall be classified as either an Issue or an Event.</w:t>
             </w:r>
           </w:p>
         </w:tc>
@@ -3421,7 +3524,7 @@
               <w:spacing w:line="240" w:lineRule="auto"/>
             </w:pPr>
             <w:r>
-              <w:t>10</w:t>
+              <w:t>12</w:t>
             </w:r>
           </w:p>
         </w:tc>
@@ -3449,7 +3552,7 @@
               <w:spacing w:line="240" w:lineRule="auto"/>
             </w:pPr>
             <w:r>
-              <w:t>A history of all edits made to comments, entries, photos, and users shall be recorded and available to System Administrators.</w:t>
+              <w:t>Each system entry shall be classified as either High, Medium, or Low priority.</w:t>
             </w:r>
           </w:p>
         </w:tc>
@@ -3479,7 +3582,7 @@
               <w:spacing w:line="240" w:lineRule="auto"/>
             </w:pPr>
             <w:r>
-              <w:t>11</w:t>
+              <w:t>13a</w:t>
             </w:r>
           </w:p>
         </w:tc>
@@ -3497,17 +3600,18 @@
           <w:p>
             <w:pPr>
               <w:widowControl w:val="0"/>
-              <w:pBdr>
-                <w:top w:val="nil"/>
-                <w:left w:val="nil"/>
-                <w:bottom w:val="nil"/>
-                <w:right w:val="nil"/>
-                <w:between w:val="nil"/>
-              </w:pBdr>
-              <w:spacing w:line="240" w:lineRule="auto"/>
-            </w:pPr>
-            <w:r>
-              <w:t>Each system entry shall have a Type attribute containing one of the following values: Issue, or Event.</w:t>
+              <w:spacing w:line="240" w:lineRule="auto"/>
+            </w:pPr>
+            <w:r>
+              <w:t xml:space="preserve">Each issue-type system entry shall have a status of Open, Work </w:t>
+            </w:r>
+            <w:proofErr w:type="gramStart"/>
+            <w:r>
+              <w:t>In</w:t>
+            </w:r>
+            <w:proofErr w:type="gramEnd"/>
+            <w:r>
+              <w:t xml:space="preserve"> Progress, On Hold, Additional Information Needed, or Resolved.</w:t>
             </w:r>
           </w:p>
         </w:tc>
@@ -3537,7 +3641,7 @@
               <w:spacing w:line="240" w:lineRule="auto"/>
             </w:pPr>
             <w:r>
-              <w:t>12</w:t>
+              <w:t>13b</w:t>
             </w:r>
           </w:p>
         </w:tc>
@@ -3555,17 +3659,10 @@
           <w:p>
             <w:pPr>
               <w:widowControl w:val="0"/>
-              <w:pBdr>
-                <w:top w:val="nil"/>
-                <w:left w:val="nil"/>
-                <w:bottom w:val="nil"/>
-                <w:right w:val="nil"/>
-                <w:between w:val="nil"/>
-              </w:pBdr>
-              <w:spacing w:line="240" w:lineRule="auto"/>
-            </w:pPr>
-            <w:r>
-              <w:t>Each system entry shall have a Priority attribute containing one of the following values: High, Medium, or Low.</w:t>
+              <w:spacing w:line="240" w:lineRule="auto"/>
+            </w:pPr>
+            <w:r>
+              <w:t>Each event-type system entry shall have a status of Upcoming, Canceled, or Completed.</w:t>
             </w:r>
           </w:p>
         </w:tc>
@@ -3595,7 +3692,7 @@
               <w:spacing w:line="240" w:lineRule="auto"/>
             </w:pPr>
             <w:r>
-              <w:t>13</w:t>
+              <w:t>14</w:t>
             </w:r>
           </w:p>
         </w:tc>
@@ -3623,10 +3720,10 @@
               <w:spacing w:line="240" w:lineRule="auto"/>
             </w:pPr>
             <w:r>
-              <w:t>Each system entry shall have a St</w:t>
-            </w:r>
-            <w:r>
-              <w:t>atus attribute.</w:t>
+              <w:t>Maintenance users and System Adm</w:t>
+            </w:r>
+            <w:r>
+              <w:t>inistrators shall be able to generate on-demand reports. The content and layout of each report shall be specified in the Report Specification Document.</w:t>
             </w:r>
           </w:p>
         </w:tc>
@@ -3656,7 +3753,7 @@
               <w:spacing w:line="240" w:lineRule="auto"/>
             </w:pPr>
             <w:r>
-              <w:t>13a</w:t>
+              <w:t>15</w:t>
             </w:r>
           </w:p>
         </w:tc>
@@ -3677,185 +3774,10 @@
               <w:spacing w:line="240" w:lineRule="auto"/>
             </w:pPr>
             <w:r>
-              <w:t xml:space="preserve">For issue-type system entries, the Status attribute shall contain one of the following values: Open, Work </w:t>
-            </w:r>
-            <w:proofErr w:type="gramStart"/>
-            <w:r>
-              <w:t>In</w:t>
-            </w:r>
-            <w:proofErr w:type="gramEnd"/>
-            <w:r>
-              <w:t xml:space="preserve"> Progress, On Hold, Additional Information Needed, or Resolved.</w:t>
-            </w:r>
-          </w:p>
-        </w:tc>
-      </w:tr>
-      <w:tr>
-        <w:tc>
-          <w:tcPr>
-            <w:tcW w:w="855" w:type="dxa"/>
-            <w:shd w:val="clear" w:color="auto" w:fill="auto"/>
-            <w:tcMar>
-              <w:top w:w="100" w:type="dxa"/>
-              <w:left w:w="100" w:type="dxa"/>
-              <w:bottom w:w="100" w:type="dxa"/>
-              <w:right w:w="100" w:type="dxa"/>
-            </w:tcMar>
-          </w:tcPr>
-          <w:p>
-            <w:pPr>
-              <w:widowControl w:val="0"/>
-              <w:pBdr>
-                <w:top w:val="nil"/>
-                <w:left w:val="nil"/>
-                <w:bottom w:val="nil"/>
-                <w:right w:val="nil"/>
-                <w:between w:val="nil"/>
-              </w:pBdr>
-              <w:spacing w:line="240" w:lineRule="auto"/>
-            </w:pPr>
-            <w:r>
-              <w:t>13b</w:t>
-            </w:r>
-          </w:p>
-        </w:tc>
-        <w:tc>
-          <w:tcPr>
-            <w:tcW w:w="8505" w:type="dxa"/>
-            <w:shd w:val="clear" w:color="auto" w:fill="auto"/>
-            <w:tcMar>
-              <w:top w:w="100" w:type="dxa"/>
-              <w:left w:w="100" w:type="dxa"/>
-              <w:bottom w:w="100" w:type="dxa"/>
-              <w:right w:w="100" w:type="dxa"/>
-            </w:tcMar>
-          </w:tcPr>
-          <w:p>
-            <w:pPr>
-              <w:widowControl w:val="0"/>
-              <w:spacing w:line="240" w:lineRule="auto"/>
-            </w:pPr>
-            <w:r>
-              <w:t>For event-type system entries, the Status attribute shall contain one of the following values: Upcoming, Canceled, or Completed.</w:t>
-            </w:r>
-          </w:p>
-        </w:tc>
-      </w:tr>
-      <w:tr>
-        <w:tc>
-          <w:tcPr>
-            <w:tcW w:w="855" w:type="dxa"/>
-            <w:shd w:val="clear" w:color="auto" w:fill="auto"/>
-            <w:tcMar>
-              <w:top w:w="100" w:type="dxa"/>
-              <w:left w:w="100" w:type="dxa"/>
-              <w:bottom w:w="100" w:type="dxa"/>
-              <w:right w:w="100" w:type="dxa"/>
-            </w:tcMar>
-          </w:tcPr>
-          <w:p>
-            <w:pPr>
-              <w:widowControl w:val="0"/>
-              <w:pBdr>
-                <w:top w:val="nil"/>
-                <w:left w:val="nil"/>
-                <w:bottom w:val="nil"/>
-                <w:right w:val="nil"/>
-                <w:between w:val="nil"/>
-              </w:pBdr>
-              <w:spacing w:line="240" w:lineRule="auto"/>
-            </w:pPr>
-            <w:r>
-              <w:t>14</w:t>
-            </w:r>
-          </w:p>
-        </w:tc>
-        <w:tc>
-          <w:tcPr>
-            <w:tcW w:w="8505" w:type="dxa"/>
-            <w:shd w:val="clear" w:color="auto" w:fill="auto"/>
-            <w:tcMar>
-              <w:top w:w="100" w:type="dxa"/>
-              <w:left w:w="100" w:type="dxa"/>
-              <w:bottom w:w="100" w:type="dxa"/>
-              <w:right w:w="100" w:type="dxa"/>
-            </w:tcMar>
-          </w:tcPr>
-          <w:p>
-            <w:pPr>
-              <w:widowControl w:val="0"/>
-              <w:pBdr>
-                <w:top w:val="nil"/>
-                <w:left w:val="nil"/>
-                <w:bottom w:val="nil"/>
-                <w:right w:val="nil"/>
-                <w:between w:val="nil"/>
-              </w:pBdr>
-              <w:spacing w:line="240" w:lineRule="auto"/>
-            </w:pPr>
-            <w:r>
-              <w:t>Maintenance users and System Administrators shall be able to generate on-demand reports. The content and layout of each rep</w:t>
-            </w:r>
-            <w:r>
-              <w:t>ort shall be specified in the Report Specification Document.</w:t>
-            </w:r>
-          </w:p>
-        </w:tc>
-      </w:tr>
-      <w:tr>
-        <w:tc>
-          <w:tcPr>
-            <w:tcW w:w="855" w:type="dxa"/>
-            <w:shd w:val="clear" w:color="auto" w:fill="auto"/>
-            <w:tcMar>
-              <w:top w:w="100" w:type="dxa"/>
-              <w:left w:w="100" w:type="dxa"/>
-              <w:bottom w:w="100" w:type="dxa"/>
-              <w:right w:w="100" w:type="dxa"/>
-            </w:tcMar>
-          </w:tcPr>
-          <w:p>
-            <w:pPr>
-              <w:widowControl w:val="0"/>
-              <w:pBdr>
-                <w:top w:val="nil"/>
-                <w:left w:val="nil"/>
-                <w:bottom w:val="nil"/>
-                <w:right w:val="nil"/>
-                <w:between w:val="nil"/>
-              </w:pBdr>
-              <w:spacing w:line="240" w:lineRule="auto"/>
-            </w:pPr>
-            <w:r>
-              <w:t>15</w:t>
-            </w:r>
-          </w:p>
-        </w:tc>
-        <w:tc>
-          <w:tcPr>
-            <w:tcW w:w="8505" w:type="dxa"/>
-            <w:shd w:val="clear" w:color="auto" w:fill="auto"/>
-            <w:tcMar>
-              <w:top w:w="100" w:type="dxa"/>
-              <w:left w:w="100" w:type="dxa"/>
-              <w:bottom w:w="100" w:type="dxa"/>
-              <w:right w:w="100" w:type="dxa"/>
-            </w:tcMar>
-          </w:tcPr>
-          <w:p>
-            <w:pPr>
-              <w:widowControl w:val="0"/>
-              <w:spacing w:line="240" w:lineRule="auto"/>
-            </w:pPr>
-            <w:r>
-              <w:t xml:space="preserve">A mobile version of the web application shall be presented to the user when he or </w:t>
-            </w:r>
-            <w:r>
-              <w:lastRenderedPageBreak/>
-              <w:t>she is accessing the system from a mobile device or tablet. The mobile version shall have all functionality o</w:t>
-            </w:r>
-            <w:r>
-              <w:t>f the desktop version, with layout optimized for viewing on a smaller screen.</w:t>
+              <w:t>A mobile version of the web application shall be presented to the user when he or she is accessing t</w:t>
+            </w:r>
+            <w:r>
+              <w:t>he system from a mobile device or tablet. The mobile version shall have all functionality of the desktop version, with layout optimized for viewing on a smaller screen.</w:t>
             </w:r>
           </w:p>
         </w:tc>
@@ -3867,13 +3789,12 @@
         <w:spacing w:line="480" w:lineRule="auto"/>
         <w:jc w:val="center"/>
       </w:pPr>
-      <w:bookmarkStart w:id="12" w:name="_ajz5m7u27nkb" w:colFirst="0" w:colLast="0"/>
-      <w:bookmarkEnd w:id="12"/>
+      <w:bookmarkStart w:id="13" w:name="_ajz5m7u27nkb" w:colFirst="0" w:colLast="0"/>
+      <w:bookmarkEnd w:id="13"/>
       <w:r>
         <w:rPr>
           <w:b/>
         </w:rPr>
-        <w:lastRenderedPageBreak/>
         <w:t>Non-functional Requirements</w:t>
       </w:r>
     </w:p>
@@ -3970,6 +3891,7 @@
               <w:spacing w:line="240" w:lineRule="auto"/>
             </w:pPr>
             <w:r>
+              <w:lastRenderedPageBreak/>
               <w:t>1</w:t>
             </w:r>
           </w:p>
@@ -4188,8 +4110,8 @@
           <w:b/>
         </w:rPr>
       </w:pPr>
-      <w:bookmarkStart w:id="13" w:name="_nqubushweac0" w:colFirst="0" w:colLast="0"/>
-      <w:bookmarkEnd w:id="13"/>
+      <w:bookmarkStart w:id="14" w:name="_nqubushweac0" w:colFirst="0" w:colLast="0"/>
+      <w:bookmarkEnd w:id="14"/>
       <w:r>
         <w:br w:type="page"/>
       </w:r>
@@ -4203,8 +4125,8 @@
           <w:b/>
         </w:rPr>
       </w:pPr>
-      <w:bookmarkStart w:id="14" w:name="_91tee9gn5oa9" w:colFirst="0" w:colLast="0"/>
-      <w:bookmarkEnd w:id="14"/>
+      <w:bookmarkStart w:id="15" w:name="_91tee9gn5oa9" w:colFirst="0" w:colLast="0"/>
+      <w:bookmarkEnd w:id="15"/>
       <w:r>
         <w:rPr>
           <w:b/>
@@ -4255,8 +4177,8 @@
           <w:szCs w:val="28"/>
         </w:rPr>
       </w:pPr>
-      <w:bookmarkStart w:id="15" w:name="_1251dkz3jske" w:colFirst="0" w:colLast="0"/>
-      <w:bookmarkEnd w:id="15"/>
+      <w:bookmarkStart w:id="16" w:name="_1251dkz3jske" w:colFirst="0" w:colLast="0"/>
+      <w:bookmarkEnd w:id="16"/>
       <w:r>
         <w:rPr>
           <w:b/>
@@ -4618,41 +4540,13 @@
         <w:pStyle w:val="Heading1"/>
         <w:spacing w:line="480" w:lineRule="auto"/>
         <w:jc w:val="center"/>
+      </w:pPr>
+      <w:bookmarkStart w:id="17" w:name="_nnsz4f62rwft" w:colFirst="0" w:colLast="0"/>
+      <w:bookmarkEnd w:id="17"/>
+      <w:r>
         <w:rPr>
           <w:b/>
         </w:rPr>
-      </w:pPr>
-      <w:bookmarkStart w:id="16" w:name="_nnsz4f62rwft" w:colFirst="0" w:colLast="0"/>
-      <w:bookmarkEnd w:id="16"/>
-    </w:p>
-    <w:p>
-      <w:pPr>
-        <w:rPr>
-          <w:b/>
-          <w:sz w:val="40"/>
-          <w:szCs w:val="40"/>
-        </w:rPr>
-      </w:pPr>
-      <w:r>
-        <w:rPr>
-          <w:b/>
-        </w:rPr>
-        <w:br w:type="page"/>
-      </w:r>
-    </w:p>
-    <w:p>
-      <w:pPr>
-        <w:pStyle w:val="Heading1"/>
-        <w:spacing w:line="480" w:lineRule="auto"/>
-        <w:jc w:val="center"/>
-      </w:pPr>
-      <w:bookmarkStart w:id="17" w:name="_GoBack"/>
-      <w:bookmarkEnd w:id="17"/>
-      <w:r>
-        <w:rPr>
-          <w:b/>
-        </w:rPr>
-        <w:lastRenderedPageBreak/>
         <w:t>Checklist</w:t>
       </w:r>
     </w:p>
@@ -4700,7 +4594,11 @@
               <w:spacing w:line="240" w:lineRule="auto"/>
             </w:pPr>
             <w:r>
-              <w:t>Team decided on basic means of communications</w:t>
+              <w:t xml:space="preserve">Team decided on basic means of </w:t>
+            </w:r>
+            <w:r>
+              <w:lastRenderedPageBreak/>
+              <w:t>communications</w:t>
             </w:r>
           </w:p>
         </w:tc>
@@ -4728,6 +4626,7 @@
               <w:spacing w:line="240" w:lineRule="auto"/>
             </w:pPr>
             <w:r>
+              <w:lastRenderedPageBreak/>
               <w:t>DONE</w:t>
             </w:r>
           </w:p>
@@ -6092,245 +5991,4 @@
   </a:objectDefaults>
   <a:extraClrSchemeLst/>
 </a:theme>
-</file>
-
-<file path=customXml/item1.xml><?xml version="1.0" encoding="utf-8"?>
-<ct:contentTypeSchema xmlns:ct="http://schemas.microsoft.com/office/2006/metadata/contentType" xmlns:ma="http://schemas.microsoft.com/office/2006/metadata/properties/metaAttributes" ct:_="" ma:_="" ma:contentTypeName="Document" ma:contentTypeID="0x010100612EDE77068F074994859589BDB8E0A3" ma:contentTypeVersion="10" ma:contentTypeDescription="Create a new document." ma:contentTypeScope="" ma:versionID="6f87a58ed3a67af07ff18601f86c6920">
-  <xsd:schema xmlns:xsd="http://www.w3.org/2001/XMLSchema" xmlns:xs="http://www.w3.org/2001/XMLSchema" xmlns:p="http://schemas.microsoft.com/office/2006/metadata/properties" xmlns:ns3="aef73840-6085-425e-ab78-9b22b9303561" targetNamespace="http://schemas.microsoft.com/office/2006/metadata/properties" ma:root="true" ma:fieldsID="d44b4bc3f9f459daa18baa145d5bd0b5" ns3:_="">
-    <xsd:import namespace="aef73840-6085-425e-ab78-9b22b9303561"/>
-    <xsd:element name="properties">
-      <xsd:complexType>
-        <xsd:sequence>
-          <xsd:element name="documentManagement">
-            <xsd:complexType>
-              <xsd:all>
-                <xsd:element ref="ns3:MediaServiceMetadata" minOccurs="0"/>
-                <xsd:element ref="ns3:MediaServiceFastMetadata" minOccurs="0"/>
-                <xsd:element ref="ns3:MediaServiceDateTaken" minOccurs="0"/>
-                <xsd:element ref="ns3:MediaServiceAutoTags" minOccurs="0"/>
-                <xsd:element ref="ns3:MediaServiceLocation" minOccurs="0"/>
-                <xsd:element ref="ns3:MediaServiceOCR" minOccurs="0"/>
-                <xsd:element ref="ns3:MediaServiceGenerationTime" minOccurs="0"/>
-                <xsd:element ref="ns3:MediaServiceEventHashCode" minOccurs="0"/>
-                <xsd:element ref="ns3:MediaServiceAutoKeyPoints" minOccurs="0"/>
-                <xsd:element ref="ns3:MediaServiceKeyPoints" minOccurs="0"/>
-              </xsd:all>
-            </xsd:complexType>
-          </xsd:element>
-        </xsd:sequence>
-      </xsd:complexType>
-    </xsd:element>
-  </xsd:schema>
-  <xsd:schema xmlns:xsd="http://www.w3.org/2001/XMLSchema" xmlns:xs="http://www.w3.org/2001/XMLSchema" xmlns:dms="http://schemas.microsoft.com/office/2006/documentManagement/types" xmlns:pc="http://schemas.microsoft.com/office/infopath/2007/PartnerControls" targetNamespace="aef73840-6085-425e-ab78-9b22b9303561" elementFormDefault="qualified">
-    <xsd:import namespace="http://schemas.microsoft.com/office/2006/documentManagement/types"/>
-    <xsd:import namespace="http://schemas.microsoft.com/office/infopath/2007/PartnerControls"/>
-    <xsd:element name="MediaServiceMetadata" ma:index="8" nillable="true" ma:displayName="MediaServiceMetadata" ma:description="" ma:hidden="true" ma:internalName="MediaServiceMetadata" ma:readOnly="true">
-      <xsd:simpleType>
-        <xsd:restriction base="dms:Note"/>
-      </xsd:simpleType>
-    </xsd:element>
-    <xsd:element name="MediaServiceFastMetadata" ma:index="9" nillable="true" ma:displayName="MediaServiceFastMetadata" ma:description="" ma:hidden="true" ma:internalName="MediaServiceFastMetadata" ma:readOnly="true">
-      <xsd:simpleType>
-        <xsd:restriction base="dms:Note"/>
-      </xsd:simpleType>
-    </xsd:element>
-    <xsd:element name="MediaServiceDateTaken" ma:index="10" nillable="true" ma:displayName="MediaServiceDateTaken" ma:description="" ma:hidden="true" ma:internalName="MediaServiceDateTaken" ma:readOnly="true">
-      <xsd:simpleType>
-        <xsd:restriction base="dms:Text"/>
-      </xsd:simpleType>
-    </xsd:element>
-    <xsd:element name="MediaServiceAutoTags" ma:index="11" nillable="true" ma:displayName="MediaServiceAutoTags" ma:description="" ma:internalName="MediaServiceAutoTags" ma:readOnly="true">
-      <xsd:simpleType>
-        <xsd:restriction base="dms:Text"/>
-      </xsd:simpleType>
-    </xsd:element>
-    <xsd:element name="MediaServiceLocation" ma:index="12" nillable="true" ma:displayName="MediaServiceLocation" ma:description="" ma:internalName="MediaServiceLocation" ma:readOnly="true">
-      <xsd:simpleType>
-        <xsd:restriction base="dms:Text"/>
-      </xsd:simpleType>
-    </xsd:element>
-    <xsd:element name="MediaServiceOCR" ma:index="13" nillable="true" ma:displayName="MediaServiceOCR" ma:internalName="MediaServiceOCR" ma:readOnly="true">
-      <xsd:simpleType>
-        <xsd:restriction base="dms:Note">
-          <xsd:maxLength value="255"/>
-        </xsd:restriction>
-      </xsd:simpleType>
-    </xsd:element>
-    <xsd:element name="MediaServiceGenerationTime" ma:index="14" nillable="true" ma:displayName="MediaServiceGenerationTime" ma:hidden="true" ma:internalName="MediaServiceGenerationTime" ma:readOnly="true">
-      <xsd:simpleType>
-        <xsd:restriction base="dms:Text"/>
-      </xsd:simpleType>
-    </xsd:element>
-    <xsd:element name="MediaServiceEventHashCode" ma:index="15" nillable="true" ma:displayName="MediaServiceEventHashCode" ma:hidden="true" ma:internalName="MediaServiceEventHashCode" ma:readOnly="true">
-      <xsd:simpleType>
-        <xsd:restriction base="dms:Text"/>
-      </xsd:simpleType>
-    </xsd:element>
-    <xsd:element name="MediaServiceAutoKeyPoints" ma:index="16" nillable="true" ma:displayName="MediaServiceAutoKeyPoints" ma:hidden="true" ma:internalName="MediaServiceAutoKeyPoints" ma:readOnly="true">
-      <xsd:simpleType>
-        <xsd:restriction base="dms:Note"/>
-      </xsd:simpleType>
-    </xsd:element>
-    <xsd:element name="MediaServiceKeyPoints" ma:index="17" nillable="true" ma:displayName="KeyPoints" ma:internalName="MediaServiceKeyPoints" ma:readOnly="true">
-      <xsd:simpleType>
-        <xsd:restriction base="dms:Note">
-          <xsd:maxLength value="255"/>
-        </xsd:restriction>
-      </xsd:simpleType>
-    </xsd:element>
-  </xsd:schema>
-  <xsd:schema xmlns="http://schemas.openxmlformats.org/package/2006/metadata/core-properties" xmlns:xsd="http://www.w3.org/2001/XMLSchema" xmlns:xsi="http://www.w3.org/2001/XMLSchema-instance" xmlns:dc="http://purl.org/dc/elements/1.1/" xmlns:dcterms="http://purl.org/dc/terms/" xmlns:odoc="http://schemas.microsoft.com/internal/obd" targetNamespace="http://schemas.openxmlformats.org/package/2006/metadata/core-properties" elementFormDefault="qualified" attributeFormDefault="unqualified" blockDefault="#all">
-    <xsd:import namespace="http://purl.org/dc/elements/1.1/" schemaLocation="http://dublincore.org/schemas/xmls/qdc/2003/04/02/dc.xsd"/>
-    <xsd:import namespace="http://purl.org/dc/terms/" schemaLocation="http://dublincore.org/schemas/xmls/qdc/2003/04/02/dcterms.xsd"/>
-    <xsd:element name="coreProperties" type="CT_coreProperties"/>
-    <xsd:complexType name="CT_coreProperties">
-      <xsd:all>
-        <xsd:element ref="dc:creator" minOccurs="0" maxOccurs="1"/>
-        <xsd:element ref="dcterms:created" minOccurs="0" maxOccurs="1"/>
-        <xsd:element ref="dc:identifier" minOccurs="0" maxOccurs="1"/>
-        <xsd:element name="contentType" minOccurs="0" maxOccurs="1" type="xsd:string" ma:index="0" ma:displayName="Content Type"/>
-        <xsd:element ref="dc:title" minOccurs="0" maxOccurs="1" ma:index="4" ma:displayName="Title"/>
-        <xsd:element ref="dc:subject" minOccurs="0" maxOccurs="1"/>
-        <xsd:element ref="dc:description" minOccurs="0" maxOccurs="1"/>
-        <xsd:element name="keywords" minOccurs="0" maxOccurs="1" type="xsd:string"/>
-        <xsd:element ref="dc:language" minOccurs="0" maxOccurs="1"/>
-        <xsd:element name="category" minOccurs="0" maxOccurs="1" type="xsd:string"/>
-        <xsd:element name="version" minOccurs="0" maxOccurs="1" type="xsd:string"/>
-        <xsd:element name="revision" minOccurs="0" maxOccurs="1" type="xsd:string">
-          <xsd:annotation>
-            <xsd:documentation>
-                        This value indicates the number of saves or revisions. The application is responsible for updating this value after each revision.
-                    </xsd:documentation>
-          </xsd:annotation>
-        </xsd:element>
-        <xsd:element name="lastModifiedBy" minOccurs="0" maxOccurs="1" type="xsd:string"/>
-        <xsd:element ref="dcterms:modified" minOccurs="0" maxOccurs="1"/>
-        <xsd:element name="contentStatus" minOccurs="0" maxOccurs="1" type="xsd:string"/>
-      </xsd:all>
-    </xsd:complexType>
-  </xsd:schema>
-  <xs:schema xmlns:pc="http://schemas.microsoft.com/office/infopath/2007/PartnerControls" xmlns:xs="http://www.w3.org/2001/XMLSchema" targetNamespace="http://schemas.microsoft.com/office/infopath/2007/PartnerControls" elementFormDefault="qualified" attributeFormDefault="unqualified">
-    <xs:element name="Person">
-      <xs:complexType>
-        <xs:sequence>
-          <xs:element ref="pc:DisplayName" minOccurs="0"/>
-          <xs:element ref="pc:AccountId" minOccurs="0"/>
-          <xs:element ref="pc:AccountType" minOccurs="0"/>
-        </xs:sequence>
-      </xs:complexType>
-    </xs:element>
-    <xs:element name="DisplayName" type="xs:string"/>
-    <xs:element name="AccountId" type="xs:string"/>
-    <xs:element name="AccountType" type="xs:string"/>
-    <xs:element name="BDCAssociatedEntity">
-      <xs:complexType>
-        <xs:sequence>
-          <xs:element ref="pc:BDCEntity" minOccurs="0" maxOccurs="unbounded"/>
-        </xs:sequence>
-        <xs:attribute ref="pc:EntityNamespace"/>
-        <xs:attribute ref="pc:EntityName"/>
-        <xs:attribute ref="pc:SystemInstanceName"/>
-        <xs:attribute ref="pc:AssociationName"/>
-      </xs:complexType>
-    </xs:element>
-    <xs:attribute name="EntityNamespace" type="xs:string"/>
-    <xs:attribute name="EntityName" type="xs:string"/>
-    <xs:attribute name="SystemInstanceName" type="xs:string"/>
-    <xs:attribute name="AssociationName" type="xs:string"/>
-    <xs:element name="BDCEntity">
-      <xs:complexType>
-        <xs:sequence>
-          <xs:element ref="pc:EntityDisplayName" minOccurs="0"/>
-          <xs:element ref="pc:EntityInstanceReference" minOccurs="0"/>
-          <xs:element ref="pc:EntityId1" minOccurs="0"/>
-          <xs:element ref="pc:EntityId2" minOccurs="0"/>
-          <xs:element ref="pc:EntityId3" minOccurs="0"/>
-          <xs:element ref="pc:EntityId4" minOccurs="0"/>
-          <xs:element ref="pc:EntityId5" minOccurs="0"/>
-        </xs:sequence>
-      </xs:complexType>
-    </xs:element>
-    <xs:element name="EntityDisplayName" type="xs:string"/>
-    <xs:element name="EntityInstanceReference" type="xs:string"/>
-    <xs:element name="EntityId1" type="xs:string"/>
-    <xs:element name="EntityId2" type="xs:string"/>
-    <xs:element name="EntityId3" type="xs:string"/>
-    <xs:element name="EntityId4" type="xs:string"/>
-    <xs:element name="EntityId5" type="xs:string"/>
-    <xs:element name="Terms">
-      <xs:complexType>
-        <xs:sequence>
-          <xs:element ref="pc:TermInfo" minOccurs="0" maxOccurs="unbounded"/>
-        </xs:sequence>
-      </xs:complexType>
-    </xs:element>
-    <xs:element name="TermInfo">
-      <xs:complexType>
-        <xs:sequence>
-          <xs:element ref="pc:TermName" minOccurs="0"/>
-          <xs:element ref="pc:TermId" minOccurs="0"/>
-        </xs:sequence>
-      </xs:complexType>
-    </xs:element>
-    <xs:element name="TermName" type="xs:string"/>
-    <xs:element name="TermId" type="xs:string"/>
-  </xs:schema>
-</ct:contentTypeSchema>
-</file>
-
-<file path=customXml/item2.xml><?xml version="1.0" encoding="utf-8"?>
-<?mso-contentType ?>
-<FormTemplates xmlns="http://schemas.microsoft.com/sharepoint/v3/contenttype/forms">
-  <Display>DocumentLibraryForm</Display>
-  <Edit>DocumentLibraryForm</Edit>
-  <New>DocumentLibraryForm</New>
-</FormTemplates>
-</file>
-
-<file path=customXml/item3.xml><?xml version="1.0" encoding="utf-8"?>
-<p:properties xmlns:p="http://schemas.microsoft.com/office/2006/metadata/properties" xmlns:xsi="http://www.w3.org/2001/XMLSchema-instance" xmlns:pc="http://schemas.microsoft.com/office/infopath/2007/PartnerControls">
-  <documentManagement/>
-</p:properties>
-</file>
-
-<file path=customXml/itemProps1.xml><?xml version="1.0" encoding="utf-8"?>
-<ds:datastoreItem xmlns:ds="http://schemas.openxmlformats.org/officeDocument/2006/customXml" ds:itemID="{511444A3-FD2E-49CE-82FD-87AEAF6D8310}">
-  <ds:schemaRefs>
-    <ds:schemaRef ds:uri="http://schemas.microsoft.com/office/2006/metadata/contentType"/>
-    <ds:schemaRef ds:uri="http://schemas.microsoft.com/office/2006/metadata/properties/metaAttributes"/>
-    <ds:schemaRef ds:uri="http://www.w3.org/2001/XMLSchema"/>
-    <ds:schemaRef ds:uri="http://schemas.microsoft.com/office/2006/metadata/properties"/>
-    <ds:schemaRef ds:uri="aef73840-6085-425e-ab78-9b22b9303561"/>
-    <ds:schemaRef ds:uri="http://schemas.microsoft.com/office/2006/documentManagement/types"/>
-    <ds:schemaRef ds:uri="http://schemas.microsoft.com/office/infopath/2007/PartnerControls"/>
-    <ds:schemaRef ds:uri="http://schemas.openxmlformats.org/package/2006/metadata/core-properties"/>
-    <ds:schemaRef ds:uri="http://purl.org/dc/elements/1.1/"/>
-    <ds:schemaRef ds:uri="http://purl.org/dc/terms/"/>
-    <ds:schemaRef ds:uri="http://schemas.microsoft.com/internal/obd"/>
-  </ds:schemaRefs>
-</ds:datastoreItem>
-</file>
-
-<file path=customXml/itemProps2.xml><?xml version="1.0" encoding="utf-8"?>
-<ds:datastoreItem xmlns:ds="http://schemas.openxmlformats.org/officeDocument/2006/customXml" ds:itemID="{2C475B27-1AC3-410B-A7B2-AF001724D7C9}">
-  <ds:schemaRefs>
-    <ds:schemaRef ds:uri="http://schemas.microsoft.com/sharepoint/v3/contenttype/forms"/>
-  </ds:schemaRefs>
-</ds:datastoreItem>
-</file>
-
-<file path=customXml/itemProps3.xml><?xml version="1.0" encoding="utf-8"?>
-<ds:datastoreItem xmlns:ds="http://schemas.openxmlformats.org/officeDocument/2006/customXml" ds:itemID="{08E20FEA-9173-49FF-806B-DFBEE425D723}">
-  <ds:schemaRefs>
-    <ds:schemaRef ds:uri="http://schemas.openxmlformats.org/package/2006/metadata/core-properties"/>
-    <ds:schemaRef ds:uri="http://schemas.microsoft.com/office/2006/metadata/properties"/>
-    <ds:schemaRef ds:uri="http://schemas.microsoft.com/office/2006/documentManagement/types"/>
-    <ds:schemaRef ds:uri="aef73840-6085-425e-ab78-9b22b9303561"/>
-    <ds:schemaRef ds:uri="http://schemas.microsoft.com/office/infopath/2007/PartnerControls"/>
-    <ds:schemaRef ds:uri="http://purl.org/dc/elements/1.1/"/>
-    <ds:schemaRef ds:uri="http://www.w3.org/XML/1998/namespace"/>
-    <ds:schemaRef ds:uri="http://purl.org/dc/dcmitype/"/>
-    <ds:schemaRef ds:uri="http://purl.org/dc/terms/"/>
-  </ds:schemaRefs>
-</ds:datastoreItem>
 </file>
</xml_diff>

<commit_message>
revised functional requirements, added functional requirements 16 & 17
</commit_message>
<xml_diff>
--- a/Documentation/Milestone 1.docx
+++ b/Documentation/Milestone 1.docx
@@ -11,8 +11,6 @@
           <w:szCs w:val="28"/>
         </w:rPr>
       </w:pPr>
-      <w:bookmarkStart w:id="0" w:name="_GoBack"/>
-      <w:bookmarkEnd w:id="0"/>
       <w:r>
         <w:rPr>
           <w:sz w:val="28"/>
@@ -992,7 +990,7 @@
                 <w:sz w:val="28"/>
                 <w:szCs w:val="28"/>
               </w:rPr>
-              <w:t>09/28/2019</w:t>
+              <w:t>10/03/2019</w:t>
             </w:r>
           </w:p>
         </w:tc>
@@ -1007,8 +1005,8 @@
           <w:b/>
         </w:rPr>
       </w:pPr>
-      <w:bookmarkStart w:id="1" w:name="_11spl84ljik3" w:colFirst="0" w:colLast="0"/>
-      <w:bookmarkEnd w:id="1"/>
+      <w:bookmarkStart w:id="0" w:name="_11spl84ljik3" w:colFirst="0" w:colLast="0"/>
+      <w:bookmarkEnd w:id="0"/>
       <w:r>
         <w:br w:type="page"/>
       </w:r>
@@ -1019,8 +1017,8 @@
         <w:spacing w:line="480" w:lineRule="auto"/>
         <w:jc w:val="center"/>
       </w:pPr>
-      <w:bookmarkStart w:id="2" w:name="_m7u5z91d1r7z" w:colFirst="0" w:colLast="0"/>
-      <w:bookmarkEnd w:id="2"/>
+      <w:bookmarkStart w:id="1" w:name="_m7u5z91d1r7z" w:colFirst="0" w:colLast="0"/>
+      <w:bookmarkEnd w:id="1"/>
       <w:r>
         <w:rPr>
           <w:b/>
@@ -1104,8 +1102,8 @@
           <w:b/>
         </w:rPr>
       </w:pPr>
-      <w:bookmarkStart w:id="3" w:name="_1yg9nz56a63p" w:colFirst="0" w:colLast="0"/>
-      <w:bookmarkEnd w:id="3"/>
+      <w:bookmarkStart w:id="2" w:name="_1yg9nz56a63p" w:colFirst="0" w:colLast="0"/>
+      <w:bookmarkEnd w:id="2"/>
       <w:r>
         <w:br w:type="page"/>
       </w:r>
@@ -1119,8 +1117,8 @@
           <w:b/>
         </w:rPr>
       </w:pPr>
-      <w:bookmarkStart w:id="4" w:name="_axsccfhv36h1" w:colFirst="0" w:colLast="0"/>
-      <w:bookmarkEnd w:id="4"/>
+      <w:bookmarkStart w:id="3" w:name="_axsccfhv36h1" w:colFirst="0" w:colLast="0"/>
+      <w:bookmarkEnd w:id="3"/>
       <w:r>
         <w:rPr>
           <w:b/>
@@ -1938,8 +1936,8 @@
         <w:spacing w:line="480" w:lineRule="auto"/>
         <w:jc w:val="center"/>
       </w:pPr>
-      <w:bookmarkStart w:id="5" w:name="_arpclxvc7txa" w:colFirst="0" w:colLast="0"/>
-      <w:bookmarkEnd w:id="5"/>
+      <w:bookmarkStart w:id="4" w:name="_arpclxvc7txa" w:colFirst="0" w:colLast="0"/>
+      <w:bookmarkEnd w:id="4"/>
       <w:r>
         <w:rPr>
           <w:b/>
@@ -2634,8 +2632,8 @@
         <w:spacing w:line="480" w:lineRule="auto"/>
         <w:jc w:val="center"/>
       </w:pPr>
-      <w:bookmarkStart w:id="6" w:name="_rdkzi1ocri7l" w:colFirst="0" w:colLast="0"/>
-      <w:bookmarkEnd w:id="6"/>
+      <w:bookmarkStart w:id="5" w:name="_rdkzi1ocri7l" w:colFirst="0" w:colLast="0"/>
+      <w:bookmarkEnd w:id="5"/>
       <w:r>
         <w:rPr>
           <w:b/>
@@ -2672,8 +2670,8 @@
           <w:szCs w:val="24"/>
         </w:rPr>
       </w:pPr>
-      <w:bookmarkStart w:id="7" w:name="_5orh2zjtqo7l" w:colFirst="0" w:colLast="0"/>
-      <w:bookmarkEnd w:id="7"/>
+      <w:bookmarkStart w:id="6" w:name="_5orh2zjtqo7l" w:colFirst="0" w:colLast="0"/>
+      <w:bookmarkEnd w:id="6"/>
       <w:r>
         <w:rPr>
           <w:b/>
@@ -2703,8 +2701,8 @@
         <w:spacing w:line="480" w:lineRule="auto"/>
         <w:jc w:val="center"/>
       </w:pPr>
-      <w:bookmarkStart w:id="8" w:name="_7t1znumcjx65" w:colFirst="0" w:colLast="0"/>
-      <w:bookmarkEnd w:id="8"/>
+      <w:bookmarkStart w:id="7" w:name="_7t1znumcjx65" w:colFirst="0" w:colLast="0"/>
+      <w:bookmarkEnd w:id="7"/>
       <w:r>
         <w:rPr>
           <w:b/>
@@ -2739,8 +2737,8 @@
           <w:szCs w:val="24"/>
         </w:rPr>
       </w:pPr>
-      <w:bookmarkStart w:id="9" w:name="_411tsmislut8" w:colFirst="0" w:colLast="0"/>
-      <w:bookmarkEnd w:id="9"/>
+      <w:bookmarkStart w:id="8" w:name="_411tsmislut8" w:colFirst="0" w:colLast="0"/>
+      <w:bookmarkEnd w:id="8"/>
       <w:r>
         <w:rPr>
           <w:b/>
@@ -2792,8 +2790,8 @@
           <w:szCs w:val="24"/>
         </w:rPr>
       </w:pPr>
-      <w:bookmarkStart w:id="10" w:name="_5dgv482mf2g7" w:colFirst="0" w:colLast="0"/>
-      <w:bookmarkEnd w:id="10"/>
+      <w:bookmarkStart w:id="9" w:name="_5dgv482mf2g7" w:colFirst="0" w:colLast="0"/>
+      <w:bookmarkEnd w:id="9"/>
       <w:r>
         <w:rPr>
           <w:b/>
@@ -2844,8 +2842,8 @@
           <w:szCs w:val="24"/>
         </w:rPr>
       </w:pPr>
-      <w:bookmarkStart w:id="11" w:name="_nzqtsa4gjuh1" w:colFirst="0" w:colLast="0"/>
-      <w:bookmarkEnd w:id="11"/>
+      <w:bookmarkStart w:id="10" w:name="_nzqtsa4gjuh1" w:colFirst="0" w:colLast="0"/>
+      <w:bookmarkEnd w:id="10"/>
       <w:r>
         <w:rPr>
           <w:b/>
@@ -2875,8 +2873,8 @@
         <w:spacing w:line="480" w:lineRule="auto"/>
         <w:jc w:val="center"/>
       </w:pPr>
-      <w:bookmarkStart w:id="12" w:name="_tkbyow7dooz3" w:colFirst="0" w:colLast="0"/>
-      <w:bookmarkEnd w:id="12"/>
+      <w:bookmarkStart w:id="11" w:name="_tkbyow7dooz3" w:colFirst="0" w:colLast="0"/>
+      <w:bookmarkEnd w:id="11"/>
       <w:r>
         <w:rPr>
           <w:b/>
@@ -3782,6 +3780,124 @@
           </w:p>
         </w:tc>
       </w:tr>
+      <w:tr>
+        <w:tc>
+          <w:tcPr>
+            <w:tcW w:w="855" w:type="dxa"/>
+            <w:shd w:val="clear" w:color="auto" w:fill="auto"/>
+            <w:tcMar>
+              <w:top w:w="100" w:type="dxa"/>
+              <w:left w:w="100" w:type="dxa"/>
+              <w:bottom w:w="100" w:type="dxa"/>
+              <w:right w:w="100" w:type="dxa"/>
+            </w:tcMar>
+          </w:tcPr>
+          <w:p>
+            <w:pPr>
+              <w:widowControl w:val="0"/>
+              <w:pBdr>
+                <w:top w:val="nil"/>
+                <w:left w:val="nil"/>
+                <w:bottom w:val="nil"/>
+                <w:right w:val="nil"/>
+                <w:between w:val="nil"/>
+              </w:pBdr>
+              <w:spacing w:line="240" w:lineRule="auto"/>
+            </w:pPr>
+            <w:r>
+              <w:t>16</w:t>
+            </w:r>
+          </w:p>
+        </w:tc>
+        <w:tc>
+          <w:tcPr>
+            <w:tcW w:w="8505" w:type="dxa"/>
+            <w:shd w:val="clear" w:color="auto" w:fill="auto"/>
+            <w:tcMar>
+              <w:top w:w="100" w:type="dxa"/>
+              <w:left w:w="100" w:type="dxa"/>
+              <w:bottom w:w="100" w:type="dxa"/>
+              <w:right w:w="100" w:type="dxa"/>
+            </w:tcMar>
+          </w:tcPr>
+          <w:p>
+            <w:pPr>
+              <w:widowControl w:val="0"/>
+              <w:spacing w:line="240" w:lineRule="auto"/>
+            </w:pPr>
+            <w:r>
+              <w:t xml:space="preserve">All users shall have the ability to search for existing entries, using any or </w:t>
+            </w:r>
+            <w:proofErr w:type="gramStart"/>
+            <w:r>
+              <w:t>all of</w:t>
+            </w:r>
+            <w:proofErr w:type="gramEnd"/>
+            <w:r>
+              <w:t xml:space="preserve"> the criteria available for each entry type.  </w:t>
+            </w:r>
+          </w:p>
+        </w:tc>
+      </w:tr>
+      <w:tr>
+        <w:tc>
+          <w:tcPr>
+            <w:tcW w:w="855" w:type="dxa"/>
+            <w:shd w:val="clear" w:color="auto" w:fill="auto"/>
+            <w:tcMar>
+              <w:top w:w="100" w:type="dxa"/>
+              <w:left w:w="100" w:type="dxa"/>
+              <w:bottom w:w="100" w:type="dxa"/>
+              <w:right w:w="100" w:type="dxa"/>
+            </w:tcMar>
+          </w:tcPr>
+          <w:p>
+            <w:pPr>
+              <w:widowControl w:val="0"/>
+              <w:pBdr>
+                <w:top w:val="nil"/>
+                <w:left w:val="nil"/>
+                <w:bottom w:val="nil"/>
+                <w:right w:val="nil"/>
+                <w:between w:val="nil"/>
+              </w:pBdr>
+              <w:spacing w:line="240" w:lineRule="auto"/>
+            </w:pPr>
+            <w:r>
+              <w:t>17</w:t>
+            </w:r>
+          </w:p>
+        </w:tc>
+        <w:tc>
+          <w:tcPr>
+            <w:tcW w:w="8505" w:type="dxa"/>
+            <w:shd w:val="clear" w:color="auto" w:fill="auto"/>
+            <w:tcMar>
+              <w:top w:w="100" w:type="dxa"/>
+              <w:left w:w="100" w:type="dxa"/>
+              <w:bottom w:w="100" w:type="dxa"/>
+              <w:right w:w="100" w:type="dxa"/>
+            </w:tcMar>
+          </w:tcPr>
+          <w:p>
+            <w:pPr>
+              <w:widowControl w:val="0"/>
+              <w:spacing w:line="240" w:lineRule="auto"/>
+            </w:pPr>
+            <w:r>
+              <w:t xml:space="preserve">All users shall have the ability to view in one place </w:t>
+            </w:r>
+            <w:proofErr w:type="gramStart"/>
+            <w:r>
+              <w:t>all of</w:t>
+            </w:r>
+            <w:proofErr w:type="gramEnd"/>
+            <w:r>
+              <w:t xml:space="preserve"> their own entries, comments, and photos.</w:t>
+            </w:r>
+          </w:p>
+        </w:tc>
+      </w:tr>
     </w:tbl>
     <w:p>
       <w:pPr>
@@ -3789,13 +3905,20 @@
         <w:spacing w:line="480" w:lineRule="auto"/>
         <w:jc w:val="center"/>
       </w:pPr>
-      <w:bookmarkStart w:id="13" w:name="_ajz5m7u27nkb" w:colFirst="0" w:colLast="0"/>
-      <w:bookmarkEnd w:id="13"/>
+      <w:bookmarkStart w:id="12" w:name="_ajz5m7u27nkb" w:colFirst="0" w:colLast="0"/>
+      <w:bookmarkEnd w:id="12"/>
       <w:r>
         <w:rPr>
           <w:b/>
         </w:rPr>
-        <w:t>Non-functional Requirements</w:t>
+        <w:lastRenderedPageBreak/>
+        <w:t>Non-functional Req</w:t>
+      </w:r>
+      <w:r>
+        <w:rPr>
+          <w:b/>
+        </w:rPr>
+        <w:t>uirements</w:t>
       </w:r>
     </w:p>
     <w:tbl>
@@ -3891,7 +4014,6 @@
               <w:spacing w:line="240" w:lineRule="auto"/>
             </w:pPr>
             <w:r>
-              <w:lastRenderedPageBreak/>
               <w:t>1</w:t>
             </w:r>
           </w:p>
@@ -4110,8 +4232,8 @@
           <w:b/>
         </w:rPr>
       </w:pPr>
-      <w:bookmarkStart w:id="14" w:name="_nqubushweac0" w:colFirst="0" w:colLast="0"/>
-      <w:bookmarkEnd w:id="14"/>
+      <w:bookmarkStart w:id="13" w:name="_nqubushweac0" w:colFirst="0" w:colLast="0"/>
+      <w:bookmarkEnd w:id="13"/>
       <w:r>
         <w:br w:type="page"/>
       </w:r>
@@ -4125,8 +4247,8 @@
           <w:b/>
         </w:rPr>
       </w:pPr>
-      <w:bookmarkStart w:id="15" w:name="_91tee9gn5oa9" w:colFirst="0" w:colLast="0"/>
-      <w:bookmarkEnd w:id="15"/>
+      <w:bookmarkStart w:id="14" w:name="_91tee9gn5oa9" w:colFirst="0" w:colLast="0"/>
+      <w:bookmarkEnd w:id="14"/>
       <w:r>
         <w:rPr>
           <w:b/>
@@ -4177,8 +4299,8 @@
           <w:szCs w:val="28"/>
         </w:rPr>
       </w:pPr>
-      <w:bookmarkStart w:id="16" w:name="_1251dkz3jske" w:colFirst="0" w:colLast="0"/>
-      <w:bookmarkEnd w:id="16"/>
+      <w:bookmarkStart w:id="15" w:name="_1251dkz3jske" w:colFirst="0" w:colLast="0"/>
+      <w:bookmarkEnd w:id="15"/>
       <w:r>
         <w:rPr>
           <w:b/>
@@ -4540,13 +4662,41 @@
         <w:pStyle w:val="Heading1"/>
         <w:spacing w:line="480" w:lineRule="auto"/>
         <w:jc w:val="center"/>
-      </w:pPr>
-      <w:bookmarkStart w:id="17" w:name="_nnsz4f62rwft" w:colFirst="0" w:colLast="0"/>
-      <w:bookmarkEnd w:id="17"/>
-      <w:r>
         <w:rPr>
           <w:b/>
         </w:rPr>
+      </w:pPr>
+      <w:bookmarkStart w:id="16" w:name="_nnsz4f62rwft" w:colFirst="0" w:colLast="0"/>
+      <w:bookmarkEnd w:id="16"/>
+    </w:p>
+    <w:p>
+      <w:pPr>
+        <w:rPr>
+          <w:b/>
+          <w:sz w:val="40"/>
+          <w:szCs w:val="40"/>
+        </w:rPr>
+      </w:pPr>
+      <w:r>
+        <w:rPr>
+          <w:b/>
+        </w:rPr>
+        <w:br w:type="page"/>
+      </w:r>
+    </w:p>
+    <w:p>
+      <w:pPr>
+        <w:pStyle w:val="Heading1"/>
+        <w:spacing w:line="480" w:lineRule="auto"/>
+        <w:jc w:val="center"/>
+      </w:pPr>
+      <w:bookmarkStart w:id="17" w:name="_GoBack"/>
+      <w:bookmarkEnd w:id="17"/>
+      <w:r>
+        <w:rPr>
+          <w:b/>
+        </w:rPr>
+        <w:lastRenderedPageBreak/>
         <w:t>Checklist</w:t>
       </w:r>
     </w:p>
@@ -4594,11 +4744,7 @@
               <w:spacing w:line="240" w:lineRule="auto"/>
             </w:pPr>
             <w:r>
-              <w:t xml:space="preserve">Team decided on basic means of </w:t>
-            </w:r>
-            <w:r>
-              <w:lastRenderedPageBreak/>
-              <w:t>communications</w:t>
+              <w:t>Team decided on basic means of communications</w:t>
             </w:r>
           </w:p>
         </w:tc>
@@ -4626,7 +4772,6 @@
               <w:spacing w:line="240" w:lineRule="auto"/>
             </w:pPr>
             <w:r>
-              <w:lastRenderedPageBreak/>
               <w:t>DONE</w:t>
             </w:r>
           </w:p>

</xml_diff>